<commit_message>
feat: Imagens e links dentro das tabelas
</commit_message>
<xml_diff>
--- a/tests/exemplo.docx
+++ b/tests/exemplo.docx
@@ -1,6 +1,6 @@
 
 <file path=word/document.xml><?xml version="1.0" encoding="utf-8"?>
-<w:document xmlns:wpc="http://schemas.microsoft.com/office/word/2010/wordprocessingCanvas" xmlns:cx="http://schemas.microsoft.com/office/drawing/2014/chartex" xmlns:cx1="http://schemas.microsoft.com/office/drawing/2015/9/8/chartex" xmlns:cx2="http://schemas.microsoft.com/office/drawing/2015/10/21/chartex" xmlns:cx3="http://schemas.microsoft.com/office/drawing/2016/5/9/chartex" xmlns:cx4="http://schemas.microsoft.com/office/drawing/2016/5/10/chartex" xmlns:cx5="http://schemas.microsoft.com/office/drawing/2016/5/11/chartex" xmlns:cx6="http://schemas.microsoft.com/office/drawing/2016/5/12/chartex" xmlns:cx7="http://schemas.microsoft.com/office/drawing/2016/5/13/chartex" xmlns:cx8="http://schemas.microsoft.com/office/drawing/2016/5/14/chartex" xmlns:mc="http://schemas.openxmlformats.org/markup-compatibility/2006" xmlns:aink="http://schemas.microsoft.com/office/drawing/2016/ink" xmlns:am3d="http://schemas.microsoft.com/office/drawing/2017/model3d" xmlns:o="urn:schemas-microsoft-com:office:office" xmlns:r="http://schemas.openxmlformats.org/officeDocument/2006/relationships" xmlns:m="http://schemas.openxmlformats.org/officeDocument/2006/math" xmlns:v="urn:schemas-microsoft-com:vml" xmlns:wp14="http://schemas.microsoft.com/office/word/2010/wordprocessingDrawing" xmlns:wp="http://schemas.openxmlformats.org/drawingml/2006/wordprocessingDrawing" xmlns:w10="urn:schemas-microsoft-com:office:word" xmlns:w="http://schemas.openxmlformats.org/wordprocessingml/2006/main" xmlns:w14="http://schemas.microsoft.com/office/word/2010/wordml" xmlns:w15="http://schemas.microsoft.com/office/word/2012/wordml" xmlns:w16cid="http://schemas.microsoft.com/office/word/2016/wordml/cid" xmlns:w16se="http://schemas.microsoft.com/office/word/2015/wordml/symex" xmlns:wpg="http://schemas.microsoft.com/office/word/2010/wordprocessingGroup" xmlns:wpi="http://schemas.microsoft.com/office/word/2010/wordprocessingInk" xmlns:wne="http://schemas.microsoft.com/office/word/2006/wordml" xmlns:wps="http://schemas.microsoft.com/office/word/2010/wordprocessingShape" mc:Ignorable="w14 w15 w16se w16cid wp14">
+<w:document xmlns:wpc="http://schemas.microsoft.com/office/word/2010/wordprocessingCanvas" xmlns:cx="http://schemas.microsoft.com/office/drawing/2014/chartex" xmlns:cx1="http://schemas.microsoft.com/office/drawing/2015/9/8/chartex" xmlns:cx2="http://schemas.microsoft.com/office/drawing/2015/10/21/chartex" xmlns:cx3="http://schemas.microsoft.com/office/drawing/2016/5/9/chartex" xmlns:cx4="http://schemas.microsoft.com/office/drawing/2016/5/10/chartex" xmlns:cx5="http://schemas.microsoft.com/office/drawing/2016/5/11/chartex" xmlns:cx6="http://schemas.microsoft.com/office/drawing/2016/5/12/chartex" xmlns:cx7="http://schemas.microsoft.com/office/drawing/2016/5/13/chartex" xmlns:cx8="http://schemas.microsoft.com/office/drawing/2016/5/14/chartex" xmlns:mc="http://schemas.openxmlformats.org/markup-compatibility/2006" xmlns:aink="http://schemas.microsoft.com/office/drawing/2016/ink" xmlns:am3d="http://schemas.microsoft.com/office/drawing/2017/model3d" xmlns:o="urn:schemas-microsoft-com:office:office" xmlns:oel="http://schemas.microsoft.com/office/2019/extlst" xmlns:r="http://schemas.openxmlformats.org/officeDocument/2006/relationships" xmlns:m="http://schemas.openxmlformats.org/officeDocument/2006/math" xmlns:v="urn:schemas-microsoft-com:vml" xmlns:wp14="http://schemas.microsoft.com/office/word/2010/wordprocessingDrawing" xmlns:wp="http://schemas.openxmlformats.org/drawingml/2006/wordprocessingDrawing" xmlns:w10="urn:schemas-microsoft-com:office:word" xmlns:w="http://schemas.openxmlformats.org/wordprocessingml/2006/main" xmlns:w14="http://schemas.microsoft.com/office/word/2010/wordml" xmlns:w15="http://schemas.microsoft.com/office/word/2012/wordml" xmlns:w16cex="http://schemas.microsoft.com/office/word/2018/wordml/cex" xmlns:w16cid="http://schemas.microsoft.com/office/word/2016/wordml/cid" xmlns:w16="http://schemas.microsoft.com/office/word/2018/wordml" xmlns:w16du="http://schemas.microsoft.com/office/word/2023/wordml/word16du" xmlns:w16sdtdh="http://schemas.microsoft.com/office/word/2020/wordml/sdtdatahash" xmlns:w16se="http://schemas.microsoft.com/office/word/2015/wordml/symex" xmlns:wpg="http://schemas.microsoft.com/office/word/2010/wordprocessingGroup" xmlns:wpi="http://schemas.microsoft.com/office/word/2010/wordprocessingInk" xmlns:wne="http://schemas.microsoft.com/office/word/2006/wordml" xmlns:wps="http://schemas.microsoft.com/office/word/2010/wordprocessingShape" mc:Ignorable="w14 w15 w16se w16cid w16 w16cex w16sdtdh w16du wp14">
   <w:body>
     <w:p>
       <w:pPr>
@@ -14,8 +14,6 @@
       <w:r>
         <w:t xml:space="preserve"> 1</w:t>
       </w:r>
-      <w:bookmarkStart w:id="0" w:name="_GoBack"/>
-      <w:bookmarkEnd w:id="0"/>
     </w:p>
     <w:p>
       <w:pPr>
@@ -160,74 +158,130 @@
     <w:tbl>
       <w:tblPr>
         <w:tblStyle w:val="Tabelacomgrade"/>
-        <w:tblW w:w="0" w:type="auto"/>
+        <w:tblW w:w="16982" w:type="dxa"/>
         <w:tblLook w:val="04A0" w:firstRow="1" w:lastRow="0" w:firstColumn="1" w:lastColumn="0" w:noHBand="0" w:noVBand="1"/>
       </w:tblPr>
       <w:tblGrid>
-        <w:gridCol w:w="2831"/>
-        <w:gridCol w:w="2831"/>
-        <w:gridCol w:w="2832"/>
+        <w:gridCol w:w="856"/>
+        <w:gridCol w:w="8726"/>
+        <w:gridCol w:w="7400"/>
       </w:tblGrid>
       <w:tr>
+        <w:trPr>
+          <w:trHeight w:val="1073"/>
+        </w:trPr>
         <w:tc>
           <w:tcPr>
-            <w:tcW w:w="2831" w:type="dxa"/>
+            <w:tcW w:w="562" w:type="dxa"/>
           </w:tcPr>
           <w:p>
             <w:r>
-              <w:t>1</w:t>
+              <w:t>Tabela normal</w:t>
             </w:r>
           </w:p>
         </w:tc>
         <w:tc>
           <w:tcPr>
-            <w:tcW w:w="2831" w:type="dxa"/>
+            <w:tcW w:w="9020" w:type="dxa"/>
           </w:tcPr>
           <w:p>
             <w:r>
-              <w:t>2</w:t>
+              <w:t>Tabela com imagem</w:t>
             </w:r>
           </w:p>
         </w:tc>
         <w:tc>
           <w:tcPr>
-            <w:tcW w:w="2832" w:type="dxa"/>
+            <w:tcW w:w="7400" w:type="dxa"/>
           </w:tcPr>
           <w:p>
             <w:r>
-              <w:t>3</w:t>
+              <w:t>Tabela com link</w:t>
             </w:r>
           </w:p>
         </w:tc>
       </w:tr>
       <w:tr>
+        <w:trPr>
+          <w:trHeight w:val="801"/>
+        </w:trPr>
         <w:tc>
           <w:tcPr>
-            <w:tcW w:w="2831" w:type="dxa"/>
+            <w:tcW w:w="562" w:type="dxa"/>
           </w:tcPr>
           <w:p>
             <w:r>
-              <w:t>4</w:t>
+              <w:t>Texto normal</w:t>
             </w:r>
           </w:p>
         </w:tc>
         <w:tc>
           <w:tcPr>
-            <w:tcW w:w="2831" w:type="dxa"/>
+            <w:tcW w:w="9020" w:type="dxa"/>
           </w:tcPr>
           <w:p>
             <w:r>
-              <w:t>5</w:t>
+              <w:rPr>
+                <w:noProof/>
+              </w:rPr>
+              <w:drawing>
+                <wp:inline distT="0" distB="0" distL="0" distR="0" wp14:anchorId="7567A7A4" wp14:editId="24972695">
+                  <wp:extent cx="5400040" cy="3142615"/>
+                  <wp:effectExtent l="0" t="0" r="0" b="0"/>
+                  <wp:docPr id="475963572" name="Imagem 1" descr="O Itaú é feito de futuro"/>
+                  <wp:cNvGraphicFramePr>
+                    <a:graphicFrameLocks xmlns:a="http://schemas.openxmlformats.org/drawingml/2006/main" noChangeAspect="1"/>
+                  </wp:cNvGraphicFramePr>
+                  <a:graphic xmlns:a="http://schemas.openxmlformats.org/drawingml/2006/main">
+                    <a:graphicData uri="http://schemas.openxmlformats.org/drawingml/2006/picture">
+                      <pic:pic xmlns:pic="http://schemas.openxmlformats.org/drawingml/2006/picture">
+                        <pic:nvPicPr>
+                          <pic:cNvPr id="0" name="Picture 1" descr="O Itaú é feito de futuro"/>
+                          <pic:cNvPicPr>
+                            <a:picLocks noChangeAspect="1" noChangeArrowheads="1"/>
+                          </pic:cNvPicPr>
+                        </pic:nvPicPr>
+                        <pic:blipFill>
+                          <a:blip r:embed="rId5" cstate="print">
+                            <a:extLst>
+                              <a:ext uri="{28A0092B-C50C-407E-A947-70E740481C1C}">
+                                <a14:useLocalDpi xmlns:a14="http://schemas.microsoft.com/office/drawing/2010/main" val="0"/>
+                              </a:ext>
+                            </a:extLst>
+                          </a:blip>
+                          <a:srcRect/>
+                          <a:stretch>
+                            <a:fillRect/>
+                          </a:stretch>
+                        </pic:blipFill>
+                        <pic:spPr bwMode="auto">
+                          <a:xfrm>
+                            <a:off x="0" y="0"/>
+                            <a:ext cx="5400040" cy="3142615"/>
+                          </a:xfrm>
+                          <a:prstGeom prst="rect">
+                            <a:avLst/>
+                          </a:prstGeom>
+                          <a:noFill/>
+                          <a:ln>
+                            <a:noFill/>
+                          </a:ln>
+                        </pic:spPr>
+                      </pic:pic>
+                    </a:graphicData>
+                  </a:graphic>
+                </wp:inline>
+              </w:drawing>
             </w:r>
           </w:p>
         </w:tc>
         <w:tc>
           <w:tcPr>
-            <w:tcW w:w="2832" w:type="dxa"/>
+            <w:tcW w:w="7400" w:type="dxa"/>
           </w:tcPr>
           <w:p>
             <w:r>
-              <w:t>6</w:t>
+              <w:t>https://www.amazon.com.br/?tag=admarketbr-20&amp;ref=pd_sl_efae3c8e310b0deaff6975d7265ebbeafcedc8059f4cf5d4c1c0da97</w:t>
             </w:r>
           </w:p>
         </w:tc>
@@ -241,53 +295,10 @@
           <w:noProof/>
         </w:rPr>
         <w:drawing>
-          <wp:inline distT="0" distB="0" distL="0" distR="0" wp14:anchorId="663197B3" wp14:editId="5FA6B484">
+          <wp:inline distT="0" distB="0" distL="0" distR="0" wp14:anchorId="05B81583" wp14:editId="021DEAE8">
             <wp:extent cx="400106" cy="400106"/>
             <wp:effectExtent l="0" t="0" r="0" b="0"/>
             <wp:docPr id="1" name="Imagem 1"/>
-            <wp:cNvGraphicFramePr>
-              <a:graphicFrameLocks xmlns:a="http://schemas.openxmlformats.org/drawingml/2006/main" noChangeAspect="1"/>
-            </wp:cNvGraphicFramePr>
-            <a:graphic xmlns:a="http://schemas.openxmlformats.org/drawingml/2006/main">
-              <a:graphicData uri="http://schemas.openxmlformats.org/drawingml/2006/picture">
-                <pic:pic xmlns:pic="http://schemas.openxmlformats.org/drawingml/2006/picture">
-                  <pic:nvPicPr>
-                    <pic:cNvPr id="1" name=""/>
-                    <pic:cNvPicPr/>
-                  </pic:nvPicPr>
-                  <pic:blipFill>
-                    <a:blip r:embed="rId5"/>
-                    <a:stretch>
-                      <a:fillRect/>
-                    </a:stretch>
-                  </pic:blipFill>
-                  <pic:spPr>
-                    <a:xfrm>
-                      <a:off x="0" y="0"/>
-                      <a:ext cx="400106" cy="400106"/>
-                    </a:xfrm>
-                    <a:prstGeom prst="rect">
-                      <a:avLst/>
-                    </a:prstGeom>
-                  </pic:spPr>
-                </pic:pic>
-              </a:graphicData>
-            </a:graphic>
-          </wp:inline>
-        </w:drawing>
-      </w:r>
-    </w:p>
-    <w:p/>
-    <w:p>
-      <w:r>
-        <w:rPr>
-          <w:noProof/>
-        </w:rPr>
-        <w:drawing>
-          <wp:inline distT="0" distB="0" distL="0" distR="0" wp14:anchorId="3901A544" wp14:editId="7231B400">
-            <wp:extent cx="562053" cy="342948"/>
-            <wp:effectExtent l="0" t="0" r="0" b="0"/>
-            <wp:docPr id="2" name="Imagem 2"/>
             <wp:cNvGraphicFramePr>
               <a:graphicFrameLocks xmlns:a="http://schemas.openxmlformats.org/drawingml/2006/main" noChangeAspect="1"/>
             </wp:cNvGraphicFramePr>
@@ -307,6 +318,50 @@
                   <pic:spPr>
                     <a:xfrm>
                       <a:off x="0" y="0"/>
+                      <a:ext cx="400106" cy="400106"/>
+                    </a:xfrm>
+                    <a:prstGeom prst="rect">
+                      <a:avLst/>
+                    </a:prstGeom>
+                  </pic:spPr>
+                </pic:pic>
+              </a:graphicData>
+            </a:graphic>
+          </wp:inline>
+        </w:drawing>
+      </w:r>
+    </w:p>
+    <w:p/>
+    <w:p>
+      <w:r>
+        <w:rPr>
+          <w:noProof/>
+        </w:rPr>
+        <w:lastRenderedPageBreak/>
+        <w:drawing>
+          <wp:inline distT="0" distB="0" distL="0" distR="0" wp14:anchorId="50C96F1E" wp14:editId="5AB8AB84">
+            <wp:extent cx="562053" cy="342948"/>
+            <wp:effectExtent l="0" t="0" r="0" b="0"/>
+            <wp:docPr id="2" name="Imagem 2"/>
+            <wp:cNvGraphicFramePr>
+              <a:graphicFrameLocks xmlns:a="http://schemas.openxmlformats.org/drawingml/2006/main" noChangeAspect="1"/>
+            </wp:cNvGraphicFramePr>
+            <a:graphic xmlns:a="http://schemas.openxmlformats.org/drawingml/2006/main">
+              <a:graphicData uri="http://schemas.openxmlformats.org/drawingml/2006/picture">
+                <pic:pic xmlns:pic="http://schemas.openxmlformats.org/drawingml/2006/picture">
+                  <pic:nvPicPr>
+                    <pic:cNvPr id="1" name=""/>
+                    <pic:cNvPicPr/>
+                  </pic:nvPicPr>
+                  <pic:blipFill>
+                    <a:blip r:embed="rId7"/>
+                    <a:stretch>
+                      <a:fillRect/>
+                    </a:stretch>
+                  </pic:blipFill>
+                  <pic:spPr>
+                    <a:xfrm>
+                      <a:off x="0" y="0"/>
                       <a:ext cx="562053" cy="342948"/>
                     </a:xfrm>
                     <a:prstGeom prst="rect">
@@ -327,7 +382,7 @@
           <w:rStyle w:val="Hyperlink"/>
         </w:rPr>
       </w:pPr>
-      <w:hyperlink r:id="rId7" w:history="1">
+      <w:hyperlink r:id="rId8" w:history="1">
         <w:r>
           <w:rPr>
             <w:rStyle w:val="Hyperlink"/>
@@ -373,7 +428,7 @@
 </file>
 
 <file path=word/numbering.xml><?xml version="1.0" encoding="utf-8"?>
-<w:numbering xmlns:wpc="http://schemas.microsoft.com/office/word/2010/wordprocessingCanvas" xmlns:cx="http://schemas.microsoft.com/office/drawing/2014/chartex" xmlns:cx1="http://schemas.microsoft.com/office/drawing/2015/9/8/chartex" xmlns:cx2="http://schemas.microsoft.com/office/drawing/2015/10/21/chartex" xmlns:cx3="http://schemas.microsoft.com/office/drawing/2016/5/9/chartex" xmlns:cx4="http://schemas.microsoft.com/office/drawing/2016/5/10/chartex" xmlns:cx5="http://schemas.microsoft.com/office/drawing/2016/5/11/chartex" xmlns:cx6="http://schemas.microsoft.com/office/drawing/2016/5/12/chartex" xmlns:cx7="http://schemas.microsoft.com/office/drawing/2016/5/13/chartex" xmlns:cx8="http://schemas.microsoft.com/office/drawing/2016/5/14/chartex" xmlns:mc="http://schemas.openxmlformats.org/markup-compatibility/2006" xmlns:aink="http://schemas.microsoft.com/office/drawing/2016/ink" xmlns:am3d="http://schemas.microsoft.com/office/drawing/2017/model3d" xmlns:o="urn:schemas-microsoft-com:office:office" xmlns:r="http://schemas.openxmlformats.org/officeDocument/2006/relationships" xmlns:m="http://schemas.openxmlformats.org/officeDocument/2006/math" xmlns:v="urn:schemas-microsoft-com:vml" xmlns:wp14="http://schemas.microsoft.com/office/word/2010/wordprocessingDrawing" xmlns:wp="http://schemas.openxmlformats.org/drawingml/2006/wordprocessingDrawing" xmlns:w10="urn:schemas-microsoft-com:office:word" xmlns:w="http://schemas.openxmlformats.org/wordprocessingml/2006/main" xmlns:w14="http://schemas.microsoft.com/office/word/2010/wordml" xmlns:w15="http://schemas.microsoft.com/office/word/2012/wordml" xmlns:w16cid="http://schemas.microsoft.com/office/word/2016/wordml/cid" xmlns:w16se="http://schemas.microsoft.com/office/word/2015/wordml/symex" xmlns:wpg="http://schemas.microsoft.com/office/word/2010/wordprocessingGroup" xmlns:wpi="http://schemas.microsoft.com/office/word/2010/wordprocessingInk" xmlns:wne="http://schemas.microsoft.com/office/word/2006/wordml" xmlns:wps="http://schemas.microsoft.com/office/word/2010/wordprocessingShape" mc:Ignorable="w14 w15 w16se w16cid wp14">
+<w:numbering xmlns:wpc="http://schemas.microsoft.com/office/word/2010/wordprocessingCanvas" xmlns:cx="http://schemas.microsoft.com/office/drawing/2014/chartex" xmlns:cx1="http://schemas.microsoft.com/office/drawing/2015/9/8/chartex" xmlns:cx2="http://schemas.microsoft.com/office/drawing/2015/10/21/chartex" xmlns:cx3="http://schemas.microsoft.com/office/drawing/2016/5/9/chartex" xmlns:cx4="http://schemas.microsoft.com/office/drawing/2016/5/10/chartex" xmlns:cx5="http://schemas.microsoft.com/office/drawing/2016/5/11/chartex" xmlns:cx6="http://schemas.microsoft.com/office/drawing/2016/5/12/chartex" xmlns:cx7="http://schemas.microsoft.com/office/drawing/2016/5/13/chartex" xmlns:cx8="http://schemas.microsoft.com/office/drawing/2016/5/14/chartex" xmlns:mc="http://schemas.openxmlformats.org/markup-compatibility/2006" xmlns:aink="http://schemas.microsoft.com/office/drawing/2016/ink" xmlns:am3d="http://schemas.microsoft.com/office/drawing/2017/model3d" xmlns:o="urn:schemas-microsoft-com:office:office" xmlns:oel="http://schemas.microsoft.com/office/2019/extlst" xmlns:r="http://schemas.openxmlformats.org/officeDocument/2006/relationships" xmlns:m="http://schemas.openxmlformats.org/officeDocument/2006/math" xmlns:v="urn:schemas-microsoft-com:vml" xmlns:wp14="http://schemas.microsoft.com/office/word/2010/wordprocessingDrawing" xmlns:wp="http://schemas.openxmlformats.org/drawingml/2006/wordprocessingDrawing" xmlns:w10="urn:schemas-microsoft-com:office:word" xmlns:w="http://schemas.openxmlformats.org/wordprocessingml/2006/main" xmlns:w14="http://schemas.microsoft.com/office/word/2010/wordml" xmlns:w15="http://schemas.microsoft.com/office/word/2012/wordml" xmlns:w16cex="http://schemas.microsoft.com/office/word/2018/wordml/cex" xmlns:w16cid="http://schemas.microsoft.com/office/word/2016/wordml/cid" xmlns:w16="http://schemas.microsoft.com/office/word/2018/wordml" xmlns:w16du="http://schemas.microsoft.com/office/word/2023/wordml/word16du" xmlns:w16sdtdh="http://schemas.microsoft.com/office/word/2020/wordml/sdtdatahash" xmlns:w16se="http://schemas.microsoft.com/office/word/2015/wordml/symex" xmlns:wpg="http://schemas.microsoft.com/office/word/2010/wordprocessingGroup" xmlns:wpi="http://schemas.microsoft.com/office/word/2010/wordprocessingInk" xmlns:wne="http://schemas.microsoft.com/office/word/2006/wordml" xmlns:wps="http://schemas.microsoft.com/office/word/2010/wordprocessingShape" mc:Ignorable="w14 w15 w16se w16cid w16 w16cex w16sdtdh w16du wp14">
   <w:abstractNum w:abstractNumId="0" w15:restartNumberingAfterBreak="0">
     <w:nsid w:val="16FF67FE"/>
     <w:multiLevelType w:val="hybridMultilevel"/>
@@ -487,14 +542,14 @@
       </w:rPr>
     </w:lvl>
   </w:abstractNum>
-  <w:num w:numId="1">
+  <w:num w:numId="1" w16cid:durableId="1073696832">
     <w:abstractNumId w:val="0"/>
   </w:num>
 </w:numbering>
 </file>
 
 <file path=word/styles.xml><?xml version="1.0" encoding="utf-8"?>
-<w:styles xmlns:mc="http://schemas.openxmlformats.org/markup-compatibility/2006" xmlns:r="http://schemas.openxmlformats.org/officeDocument/2006/relationships" xmlns:w="http://schemas.openxmlformats.org/wordprocessingml/2006/main" xmlns:w14="http://schemas.microsoft.com/office/word/2010/wordml" xmlns:w15="http://schemas.microsoft.com/office/word/2012/wordml" xmlns:w16cid="http://schemas.microsoft.com/office/word/2016/wordml/cid" xmlns:w16se="http://schemas.microsoft.com/office/word/2015/wordml/symex" mc:Ignorable="w14 w15 w16se w16cid">
+<w:styles xmlns:mc="http://schemas.openxmlformats.org/markup-compatibility/2006" xmlns:r="http://schemas.openxmlformats.org/officeDocument/2006/relationships" xmlns:w="http://schemas.openxmlformats.org/wordprocessingml/2006/main" xmlns:w14="http://schemas.microsoft.com/office/word/2010/wordml" xmlns:w15="http://schemas.microsoft.com/office/word/2012/wordml" xmlns:w16cex="http://schemas.microsoft.com/office/word/2018/wordml/cex" xmlns:w16cid="http://schemas.microsoft.com/office/word/2016/wordml/cid" xmlns:w16="http://schemas.microsoft.com/office/word/2018/wordml" xmlns:w16du="http://schemas.microsoft.com/office/word/2023/wordml/word16du" xmlns:w16sdtdh="http://schemas.microsoft.com/office/word/2020/wordml/sdtdatahash" xmlns:w16se="http://schemas.microsoft.com/office/word/2015/wordml/symex" mc:Ignorable="w14 w15 w16se w16cid w16 w16cex w16sdtdh w16du">
   <w:docDefaults>
     <w:rPrDefault>
       <w:rPr>
@@ -510,7 +565,7 @@
       </w:pPr>
     </w:pPrDefault>
   </w:docDefaults>
-  <w:latentStyles w:defLockedState="0" w:defUIPriority="99" w:defSemiHidden="0" w:defUnhideWhenUsed="0" w:defQFormat="0" w:count="375">
+  <w:latentStyles w:defLockedState="0" w:defUIPriority="99" w:defSemiHidden="0" w:defUnhideWhenUsed="0" w:defQFormat="0" w:count="376">
     <w:lsdException w:name="Normal" w:uiPriority="0" w:qFormat="1"/>
     <w:lsdException w:name="heading 1" w:uiPriority="9" w:qFormat="1"/>
     <w:lsdException w:name="heading 2" w:semiHidden="1" w:uiPriority="9" w:unhideWhenUsed="1" w:qFormat="1"/>
@@ -886,6 +941,7 @@
     <w:lsdException w:name="Smart Hyperlink" w:semiHidden="1" w:unhideWhenUsed="1"/>
     <w:lsdException w:name="Hashtag" w:semiHidden="1" w:unhideWhenUsed="1"/>
     <w:lsdException w:name="Unresolved Mention" w:semiHidden="1" w:unhideWhenUsed="1"/>
+    <w:lsdException w:name="Smart Link" w:semiHidden="1" w:unhideWhenUsed="1"/>
   </w:latentStyles>
   <w:style w:type="paragraph" w:default="1" w:styleId="Normal">
     <w:name w:val="Normal"/>

</xml_diff>

<commit_message>
feat: Foramatacao dentro da tabela
</commit_message>
<xml_diff>
--- a/tests/exemplo.docx
+++ b/tests/exemplo.docx
@@ -162,8 +162,8 @@
         <w:tblLook w:val="04A0" w:firstRow="1" w:lastRow="0" w:firstColumn="1" w:lastColumn="0" w:noHBand="0" w:noVBand="1"/>
       </w:tblPr>
       <w:tblGrid>
-        <w:gridCol w:w="856"/>
-        <w:gridCol w:w="8726"/>
+        <w:gridCol w:w="903"/>
+        <w:gridCol w:w="8720"/>
         <w:gridCol w:w="7400"/>
       </w:tblGrid>
       <w:tr>
@@ -286,6 +286,94 @@
           </w:p>
         </w:tc>
       </w:tr>
+      <w:tr>
+        <w:trPr>
+          <w:trHeight w:val="801"/>
+        </w:trPr>
+        <w:tc>
+          <w:tcPr>
+            <w:tcW w:w="562" w:type="dxa"/>
+          </w:tcPr>
+          <w:p>
+            <w:pPr>
+              <w:rPr>
+                <w:b/>
+                <w:bCs/>
+              </w:rPr>
+            </w:pPr>
+            <w:r>
+              <w:rPr>
+                <w:b/>
+                <w:bCs/>
+              </w:rPr>
+              <w:t>Negrito</w:t>
+            </w:r>
+          </w:p>
+        </w:tc>
+        <w:tc>
+          <w:tcPr>
+            <w:tcW w:w="9020" w:type="dxa"/>
+          </w:tcPr>
+          <w:p>
+            <w:pPr>
+              <w:rPr>
+                <w:noProof/>
+              </w:rPr>
+            </w:pPr>
+          </w:p>
+        </w:tc>
+        <w:tc>
+          <w:tcPr>
+            <w:tcW w:w="7400" w:type="dxa"/>
+          </w:tcPr>
+          <w:p/>
+        </w:tc>
+      </w:tr>
+      <w:tr>
+        <w:trPr>
+          <w:trHeight w:val="801"/>
+        </w:trPr>
+        <w:tc>
+          <w:tcPr>
+            <w:tcW w:w="562" w:type="dxa"/>
+          </w:tcPr>
+          <w:p>
+            <w:pPr>
+              <w:rPr>
+                <w:i/>
+                <w:iCs/>
+              </w:rPr>
+            </w:pPr>
+            <w:proofErr w:type="spellStart"/>
+            <w:r>
+              <w:rPr>
+                <w:i/>
+                <w:iCs/>
+              </w:rPr>
+              <w:t>Italico</w:t>
+            </w:r>
+            <w:proofErr w:type="spellEnd"/>
+          </w:p>
+        </w:tc>
+        <w:tc>
+          <w:tcPr>
+            <w:tcW w:w="9020" w:type="dxa"/>
+          </w:tcPr>
+          <w:p>
+            <w:pPr>
+              <w:rPr>
+                <w:noProof/>
+              </w:rPr>
+            </w:pPr>
+          </w:p>
+        </w:tc>
+        <w:tc>
+          <w:tcPr>
+            <w:tcW w:w="7400" w:type="dxa"/>
+          </w:tcPr>
+          <w:p/>
+        </w:tc>
+      </w:tr>
     </w:tbl>
     <w:p/>
     <w:p/>
@@ -294,6 +382,7 @@
         <w:rPr>
           <w:noProof/>
         </w:rPr>
+        <w:lastRenderedPageBreak/>
         <w:drawing>
           <wp:inline distT="0" distB="0" distL="0" distR="0" wp14:anchorId="05B81583" wp14:editId="021DEAE8">
             <wp:extent cx="400106" cy="400106"/>
@@ -337,7 +426,6 @@
         <w:rPr>
           <w:noProof/>
         </w:rPr>
-        <w:lastRenderedPageBreak/>
         <w:drawing>
           <wp:inline distT="0" distB="0" distL="0" distR="0" wp14:anchorId="50C96F1E" wp14:editId="5AB8AB84">
             <wp:extent cx="562053" cy="342948"/>

</xml_diff>

<commit_message>
remove: Arquivos desnecessarios removidos
</commit_message>
<xml_diff>
--- a/tests/exemplo.docx
+++ b/tests/exemplo.docx
@@ -120,29 +120,6 @@
     <w:p>
       <w:r>
         <w:t xml:space="preserve">Texto com </w:t>
-      </w:r>
-      <w:r>
-        <w:rPr>
-          <w:i/>
-        </w:rPr>
-        <w:t>itálico</w:t>
-      </w:r>
-      <w:r>
-        <w:t xml:space="preserve"> no meio</w:t>
-      </w:r>
-    </w:p>
-    <w:p>
-      <w:r>
-        <w:t xml:space="preserve">Texto com </w:t>
-      </w:r>
-      <w:r>
-        <w:rPr>
-          <w:b/>
-        </w:rPr>
-        <w:t>negrito</w:t>
-      </w:r>
-      <w:r>
-        <w:t xml:space="preserve"> e </w:t>
       </w:r>
       <w:r>
         <w:rPr>

</xml_diff>